<commit_message>
Upload report outline, updates to Report 3
</commit_message>
<xml_diff>
--- a/final-report-template/titlepage.docx
+++ b/final-report-template/titlepage.docx
@@ -1,6 +1,6 @@
 
 <file path=word/document.xml><?xml version="1.0" encoding="utf-8"?>
-<w:document xmlns:wpc="http://schemas.microsoft.com/office/word/2010/wordprocessingCanvas" xmlns:cx="http://schemas.microsoft.com/office/drawing/2014/chartex" xmlns:cx1="http://schemas.microsoft.com/office/drawing/2015/9/8/chartex" xmlns:cx2="http://schemas.microsoft.com/office/drawing/2015/10/21/chartex" xmlns:cx3="http://schemas.microsoft.com/office/drawing/2016/5/9/chartex" xmlns:cx4="http://schemas.microsoft.com/office/drawing/2016/5/10/chartex" xmlns:cx5="http://schemas.microsoft.com/office/drawing/2016/5/11/chartex" xmlns:cx6="http://schemas.microsoft.com/office/drawing/2016/5/12/chartex" xmlns:cx7="http://schemas.microsoft.com/office/drawing/2016/5/13/chartex" xmlns:cx8="http://schemas.microsoft.com/office/drawing/2016/5/14/chartex" xmlns:mc="http://schemas.openxmlformats.org/markup-compatibility/2006" xmlns:aink="http://schemas.microsoft.com/office/drawing/2016/ink" xmlns:am3d="http://schemas.microsoft.com/office/drawing/2017/model3d" xmlns:o="urn:schemas-microsoft-com:office:office" xmlns:r="http://schemas.openxmlformats.org/officeDocument/2006/relationships" xmlns:m="http://schemas.openxmlformats.org/officeDocument/2006/math" xmlns:v="urn:schemas-microsoft-com:vml" xmlns:wp14="http://schemas.microsoft.com/office/word/2010/wordprocessingDrawing" xmlns:wp="http://schemas.openxmlformats.org/drawingml/2006/wordprocessingDrawing" xmlns:w10="urn:schemas-microsoft-com:office:word" xmlns:w="http://schemas.openxmlformats.org/wordprocessingml/2006/main" xmlns:w14="http://schemas.microsoft.com/office/word/2010/wordml" xmlns:w15="http://schemas.microsoft.com/office/word/2012/wordml" xmlns:w16cid="http://schemas.microsoft.com/office/word/2016/wordml/cid" xmlns:w16se="http://schemas.microsoft.com/office/word/2015/wordml/symex" xmlns:wpg="http://schemas.microsoft.com/office/word/2010/wordprocessingGroup" xmlns:wpi="http://schemas.microsoft.com/office/word/2010/wordprocessingInk" xmlns:wne="http://schemas.microsoft.com/office/word/2006/wordml" xmlns:wps="http://schemas.microsoft.com/office/word/2010/wordprocessingShape" mc:Ignorable="w14 w15 w16se w16cid wp14">
+<w:document xmlns:wpc="http://schemas.microsoft.com/office/word/2010/wordprocessingCanvas" xmlns:mo="http://schemas.microsoft.com/office/mac/office/2008/main" xmlns:mc="http://schemas.openxmlformats.org/markup-compatibility/2006" xmlns:mv="urn:schemas-microsoft-com:mac:vml" xmlns:o="urn:schemas-microsoft-com:office:office" xmlns:r="http://schemas.openxmlformats.org/officeDocument/2006/relationships" xmlns:m="http://schemas.openxmlformats.org/officeDocument/2006/math" xmlns:v="urn:schemas-microsoft-com:vml" xmlns:wp14="http://schemas.microsoft.com/office/word/2010/wordprocessingDrawing" xmlns:wp="http://schemas.openxmlformats.org/drawingml/2006/wordprocessingDrawing" xmlns:w10="urn:schemas-microsoft-com:office:word" xmlns:w="http://schemas.openxmlformats.org/wordprocessingml/2006/main" xmlns:w14="http://schemas.microsoft.com/office/word/2010/wordml" xmlns:w15="http://schemas.microsoft.com/office/word/2012/wordml" xmlns:wpg="http://schemas.microsoft.com/office/word/2010/wordprocessingGroup" xmlns:wpi="http://schemas.microsoft.com/office/word/2010/wordprocessingInk" xmlns:wne="http://schemas.microsoft.com/office/word/2006/wordml" xmlns:wps="http://schemas.microsoft.com/office/word/2010/wordprocessingShape" mc:Ignorable="w14 w15 wp14">
   <w:body>
     <w:p>
       <w:pPr>
@@ -18,62 +18,28 @@
         <w:rPr>
           <w:rFonts w:ascii="Times New Roman" w:hAnsi="Times New Roman" w:cs="Times New Roman"/>
           <w:b/>
+          <w:sz w:val="48"/>
+          <w:szCs w:val="48"/>
+          <w:lang w:val="en-GB"/>
+        </w:rPr>
+      </w:pPr>
+      <w:r>
+        <w:rPr>
+          <w:rFonts w:ascii="Times New Roman" w:hAnsi="Times New Roman" w:cs="Times New Roman"/>
+          <w:b/>
+          <w:sz w:val="48"/>
+          <w:szCs w:val="48"/>
+          <w:lang w:val="en-GB"/>
+        </w:rPr>
+        <w:t>APPROXIMATE EQUATIONS IN THE SHALLOW WATER REGIME OF THE WATER WAVE PROBLEM ON UNBOUNDED DOMAINS</w:t>
+      </w:r>
+      <w:r>
+        <w:rPr>
+          <w:rFonts w:ascii="Times New Roman" w:hAnsi="Times New Roman" w:cs="Times New Roman"/>
+          <w:b/>
           <w:sz w:val="52"/>
           <w:szCs w:val="52"/>
         </w:rPr>
-      </w:pPr>
-      <w:r>
-        <w:rPr>
-          <w:rFonts w:ascii="Times New Roman" w:hAnsi="Times New Roman" w:cs="Times New Roman"/>
-          <w:b/>
-          <w:sz w:val="52"/>
-          <w:szCs w:val="52"/>
-        </w:rPr>
-        <w:t>&lt;</w:t>
-      </w:r>
-      <w:r>
-        <w:rPr>
-          <w:rFonts w:ascii="Times New Roman" w:hAnsi="Times New Roman" w:cs="Times New Roman"/>
-          <w:b/>
-          <w:sz w:val="52"/>
-          <w:szCs w:val="52"/>
-        </w:rPr>
-        <w:t xml:space="preserve"> </w:t>
-      </w:r>
-      <w:r>
-        <w:rPr>
-          <w:rFonts w:ascii="Times New Roman" w:hAnsi="Times New Roman" w:cs="Times New Roman"/>
-          <w:b/>
-          <w:sz w:val="48"/>
-          <w:szCs w:val="48"/>
-        </w:rPr>
-        <w:t>TITLE</w:t>
-      </w:r>
-      <w:r>
-        <w:rPr>
-          <w:rFonts w:ascii="Times New Roman" w:hAnsi="Times New Roman" w:cs="Times New Roman"/>
-          <w:b/>
-          <w:sz w:val="52"/>
-          <w:szCs w:val="52"/>
-        </w:rPr>
-        <w:t xml:space="preserve"> </w:t>
-      </w:r>
-      <w:r>
-        <w:rPr>
-          <w:rFonts w:ascii="Times New Roman" w:hAnsi="Times New Roman" w:cs="Times New Roman"/>
-          <w:b/>
-          <w:sz w:val="52"/>
-          <w:szCs w:val="52"/>
-        </w:rPr>
-        <w:t>&gt;</w:t>
-      </w:r>
-      <w:r>
-        <w:rPr>
-          <w:rFonts w:ascii="Times New Roman" w:hAnsi="Times New Roman" w:cs="Times New Roman"/>
-          <w:b/>
-          <w:sz w:val="52"/>
-          <w:szCs w:val="52"/>
-        </w:rPr>
         <w:t xml:space="preserve"> </w:t>
       </w:r>
     </w:p>
@@ -90,7 +56,6 @@
     </w:p>
     <w:p>
       <w:pPr>
-        <w:jc w:val="center"/>
         <w:rPr>
           <w:rFonts w:ascii="Times New Roman" w:hAnsi="Times New Roman" w:cs="Times New Roman"/>
           <w:b/>
@@ -101,7 +66,6 @@
     </w:p>
     <w:p>
       <w:pPr>
-        <w:jc w:val="center"/>
         <w:rPr>
           <w:rFonts w:ascii="Times New Roman" w:hAnsi="Times New Roman" w:cs="Times New Roman"/>
           <w:b/>
@@ -120,17 +84,15 @@
           <w:szCs w:val="44"/>
         </w:rPr>
       </w:pPr>
-    </w:p>
-    <w:p>
-      <w:pPr>
-        <w:jc w:val="center"/>
+      <w:r>
         <w:rPr>
           <w:rFonts w:ascii="Times New Roman" w:hAnsi="Times New Roman" w:cs="Times New Roman"/>
           <w:b/>
           <w:sz w:val="44"/>
           <w:szCs w:val="44"/>
         </w:rPr>
-      </w:pPr>
+        <w:t>SULTAN AITZHAN</w:t>
+      </w:r>
       <w:r>
         <w:rPr>
           <w:rFonts w:ascii="Times New Roman" w:hAnsi="Times New Roman" w:cs="Times New Roman"/>
@@ -138,41 +100,75 @@
           <w:sz w:val="44"/>
           <w:szCs w:val="44"/>
         </w:rPr>
-        <w:t>&lt;</w:t>
-      </w:r>
-      <w:r>
+        <w:t xml:space="preserve"> </w:t>
+      </w:r>
+    </w:p>
+    <w:p>
+      <w:pPr>
+        <w:jc w:val="center"/>
         <w:rPr>
           <w:rFonts w:ascii="Times New Roman" w:hAnsi="Times New Roman" w:cs="Times New Roman"/>
           <w:b/>
           <w:sz w:val="44"/>
           <w:szCs w:val="44"/>
         </w:rPr>
-        <w:t xml:space="preserve"> </w:t>
-      </w:r>
-      <w:r>
+      </w:pPr>
+    </w:p>
+    <w:p>
+      <w:pPr>
+        <w:jc w:val="center"/>
         <w:rPr>
           <w:rFonts w:ascii="Times New Roman" w:hAnsi="Times New Roman" w:cs="Times New Roman"/>
           <w:b/>
           <w:sz w:val="44"/>
           <w:szCs w:val="44"/>
         </w:rPr>
-        <w:t xml:space="preserve">OFFICIAL </w:t>
-      </w:r>
-      <w:r>
+      </w:pPr>
+    </w:p>
+    <w:p>
+      <w:pPr>
         <w:rPr>
           <w:rFonts w:ascii="Times New Roman" w:hAnsi="Times New Roman" w:cs="Times New Roman"/>
           <w:b/>
           <w:sz w:val="44"/>
           <w:szCs w:val="44"/>
         </w:rPr>
-        <w:t>NAME OF STUDENT</w:t>
-      </w:r>
-      <w:r>
-        <w:rPr>
-          <w:rFonts w:ascii="Times New Roman" w:hAnsi="Times New Roman" w:cs="Times New Roman"/>
-          <w:b/>
-          <w:sz w:val="44"/>
-          <w:szCs w:val="44"/>
+      </w:pPr>
+    </w:p>
+    <w:p>
+      <w:pPr>
+        <w:jc w:val="center"/>
+        <w:rPr>
+          <w:rFonts w:ascii="Times New Roman" w:hAnsi="Times New Roman" w:cs="Times New Roman"/>
+          <w:b/>
+          <w:sz w:val="40"/>
+          <w:szCs w:val="40"/>
+        </w:rPr>
+      </w:pPr>
+      <w:r>
+        <w:rPr>
+          <w:rFonts w:ascii="Times New Roman" w:hAnsi="Times New Roman" w:cs="Times New Roman"/>
+          <w:b/>
+          <w:sz w:val="40"/>
+          <w:szCs w:val="40"/>
+        </w:rPr>
+        <w:t xml:space="preserve">Capstone Final Report for </w:t>
+      </w:r>
+      <w:r>
+        <w:rPr>
+          <w:rFonts w:ascii="Times New Roman" w:hAnsi="Times New Roman" w:cs="Times New Roman"/>
+          <w:b/>
+          <w:sz w:val="40"/>
+          <w:szCs w:val="40"/>
+        </w:rPr>
+        <w:t>BSc</w:t>
+      </w:r>
+      <w:r>
+        <w:rPr>
+          <w:rFonts w:ascii="Times New Roman" w:hAnsi="Times New Roman" w:cs="Times New Roman"/>
+          <w:b/>
+          <w:sz w:val="40"/>
+          <w:szCs w:val="40"/>
         </w:rPr>
         <w:t xml:space="preserve"> </w:t>
       </w:r>
@@ -180,10 +176,48 @@
         <w:rPr>
           <w:rFonts w:ascii="Times New Roman" w:hAnsi="Times New Roman" w:cs="Times New Roman"/>
           <w:b/>
-          <w:sz w:val="44"/>
-          <w:szCs w:val="44"/>
-        </w:rPr>
-        <w:t>&gt;</w:t>
+          <w:sz w:val="40"/>
+          <w:szCs w:val="40"/>
+        </w:rPr>
+        <w:t>(</w:t>
+      </w:r>
+      <w:proofErr w:type="spellStart"/>
+      <w:r>
+        <w:rPr>
+          <w:rFonts w:ascii="Times New Roman" w:hAnsi="Times New Roman" w:cs="Times New Roman"/>
+          <w:b/>
+          <w:sz w:val="40"/>
+          <w:szCs w:val="40"/>
+        </w:rPr>
+        <w:t>Hono</w:t>
+      </w:r>
+      <w:r>
+        <w:rPr>
+          <w:rFonts w:ascii="Times New Roman" w:hAnsi="Times New Roman" w:cs="Times New Roman"/>
+          <w:b/>
+          <w:sz w:val="40"/>
+          <w:szCs w:val="40"/>
+        </w:rPr>
+        <w:t>u</w:t>
+      </w:r>
+      <w:r>
+        <w:rPr>
+          <w:rFonts w:ascii="Times New Roman" w:hAnsi="Times New Roman" w:cs="Times New Roman"/>
+          <w:b/>
+          <w:sz w:val="40"/>
+          <w:szCs w:val="40"/>
+        </w:rPr>
+        <w:t>rs</w:t>
+      </w:r>
+      <w:proofErr w:type="spellEnd"/>
+      <w:r>
+        <w:rPr>
+          <w:rFonts w:ascii="Times New Roman" w:hAnsi="Times New Roman" w:cs="Times New Roman"/>
+          <w:b/>
+          <w:sz w:val="40"/>
+          <w:szCs w:val="40"/>
+        </w:rPr>
+        <w:t>) in</w:t>
       </w:r>
     </w:p>
     <w:p>
@@ -192,10 +226,19 @@
         <w:rPr>
           <w:rFonts w:ascii="Times New Roman" w:hAnsi="Times New Roman" w:cs="Times New Roman"/>
           <w:b/>
-          <w:sz w:val="44"/>
-          <w:szCs w:val="44"/>
-        </w:rPr>
-      </w:pPr>
+          <w:sz w:val="40"/>
+          <w:szCs w:val="40"/>
+        </w:rPr>
+      </w:pPr>
+      <w:r>
+        <w:rPr>
+          <w:rFonts w:ascii="Times New Roman" w:hAnsi="Times New Roman" w:cs="Times New Roman"/>
+          <w:b/>
+          <w:sz w:val="40"/>
+          <w:szCs w:val="40"/>
+        </w:rPr>
+        <w:t>Mathematical, Computational and Statistical Sciences</w:t>
+      </w:r>
     </w:p>
     <w:p>
       <w:pPr>
@@ -203,10 +246,55 @@
         <w:rPr>
           <w:rFonts w:ascii="Times New Roman" w:hAnsi="Times New Roman" w:cs="Times New Roman"/>
           <w:b/>
-          <w:sz w:val="44"/>
-          <w:szCs w:val="44"/>
-        </w:rPr>
-      </w:pPr>
+          <w:sz w:val="40"/>
+          <w:szCs w:val="40"/>
+        </w:rPr>
+      </w:pPr>
+      <w:r>
+        <w:rPr>
+          <w:rFonts w:ascii="Times New Roman" w:hAnsi="Times New Roman" w:cs="Times New Roman"/>
+          <w:b/>
+          <w:sz w:val="40"/>
+          <w:szCs w:val="40"/>
+        </w:rPr>
+        <w:t xml:space="preserve">Supervised by: </w:t>
+      </w:r>
+      <w:r>
+        <w:rPr>
+          <w:rFonts w:ascii="Times New Roman" w:hAnsi="Times New Roman" w:cs="Times New Roman"/>
+          <w:b/>
+          <w:sz w:val="40"/>
+          <w:szCs w:val="40"/>
+        </w:rPr>
+        <w:t xml:space="preserve">Prof. </w:t>
+      </w:r>
+      <w:r>
+        <w:rPr>
+          <w:rFonts w:ascii="Times New Roman" w:hAnsi="Times New Roman" w:cs="Times New Roman"/>
+          <w:b/>
+          <w:sz w:val="40"/>
+          <w:szCs w:val="40"/>
+        </w:rPr>
+        <w:t xml:space="preserve">Katie Oliveras, </w:t>
+      </w:r>
+      <w:r>
+        <w:rPr>
+          <w:rFonts w:ascii="Times New Roman" w:hAnsi="Times New Roman" w:cs="Times New Roman"/>
+          <w:b/>
+          <w:sz w:val="40"/>
+          <w:szCs w:val="40"/>
+        </w:rPr>
+        <w:t xml:space="preserve">Prof. </w:t>
+      </w:r>
+      <w:r>
+        <w:rPr>
+          <w:rFonts w:ascii="Times New Roman" w:hAnsi="Times New Roman" w:cs="Times New Roman"/>
+          <w:b/>
+          <w:sz w:val="40"/>
+          <w:szCs w:val="40"/>
+        </w:rPr>
+        <w:t>Dave Smith</w:t>
+      </w:r>
     </w:p>
     <w:p>
       <w:pPr>
@@ -214,189 +302,6 @@
         <w:rPr>
           <w:rFonts w:ascii="Times New Roman" w:hAnsi="Times New Roman" w:cs="Times New Roman"/>
           <w:b/>
-          <w:sz w:val="44"/>
-          <w:szCs w:val="44"/>
-        </w:rPr>
-      </w:pPr>
-    </w:p>
-    <w:p>
-      <w:pPr>
-        <w:jc w:val="center"/>
-        <w:rPr>
-          <w:rFonts w:ascii="Times New Roman" w:hAnsi="Times New Roman" w:cs="Times New Roman"/>
-          <w:b/>
-          <w:sz w:val="44"/>
-          <w:szCs w:val="44"/>
-        </w:rPr>
-      </w:pPr>
-    </w:p>
-    <w:p>
-      <w:pPr>
-        <w:jc w:val="center"/>
-        <w:rPr>
-          <w:rFonts w:ascii="Times New Roman" w:hAnsi="Times New Roman" w:cs="Times New Roman"/>
-          <w:b/>
-          <w:sz w:val="40"/>
-          <w:szCs w:val="40"/>
-        </w:rPr>
-      </w:pPr>
-      <w:r>
-        <w:rPr>
-          <w:rFonts w:ascii="Times New Roman" w:hAnsi="Times New Roman" w:cs="Times New Roman"/>
-          <w:b/>
-          <w:sz w:val="40"/>
-          <w:szCs w:val="40"/>
-        </w:rPr>
-        <w:t xml:space="preserve">Capstone Final Report for </w:t>
-      </w:r>
-      <w:r>
-        <w:rPr>
-          <w:rFonts w:ascii="Times New Roman" w:hAnsi="Times New Roman" w:cs="Times New Roman"/>
-          <w:b/>
-          <w:sz w:val="40"/>
-          <w:szCs w:val="40"/>
-        </w:rPr>
-        <w:t>BSc</w:t>
-      </w:r>
-      <w:r>
-        <w:rPr>
-          <w:rFonts w:ascii="Times New Roman" w:hAnsi="Times New Roman" w:cs="Times New Roman"/>
-          <w:b/>
-          <w:sz w:val="40"/>
-          <w:szCs w:val="40"/>
-        </w:rPr>
-        <w:t xml:space="preserve"> </w:t>
-      </w:r>
-      <w:r>
-        <w:rPr>
-          <w:rFonts w:ascii="Times New Roman" w:hAnsi="Times New Roman" w:cs="Times New Roman"/>
-          <w:b/>
-          <w:sz w:val="40"/>
-          <w:szCs w:val="40"/>
-        </w:rPr>
-        <w:t>(</w:t>
-      </w:r>
-      <w:proofErr w:type="spellStart"/>
-      <w:r>
-        <w:rPr>
-          <w:rFonts w:ascii="Times New Roman" w:hAnsi="Times New Roman" w:cs="Times New Roman"/>
-          <w:b/>
-          <w:sz w:val="40"/>
-          <w:szCs w:val="40"/>
-        </w:rPr>
-        <w:t>Hono</w:t>
-      </w:r>
-      <w:r>
-        <w:rPr>
-          <w:rFonts w:ascii="Times New Roman" w:hAnsi="Times New Roman" w:cs="Times New Roman"/>
-          <w:b/>
-          <w:sz w:val="40"/>
-          <w:szCs w:val="40"/>
-        </w:rPr>
-        <w:t>u</w:t>
-      </w:r>
-      <w:r>
-        <w:rPr>
-          <w:rFonts w:ascii="Times New Roman" w:hAnsi="Times New Roman" w:cs="Times New Roman"/>
-          <w:b/>
-          <w:sz w:val="40"/>
-          <w:szCs w:val="40"/>
-        </w:rPr>
-        <w:t>rs</w:t>
-      </w:r>
-      <w:proofErr w:type="spellEnd"/>
-      <w:r>
-        <w:rPr>
-          <w:rFonts w:ascii="Times New Roman" w:hAnsi="Times New Roman" w:cs="Times New Roman"/>
-          <w:b/>
-          <w:sz w:val="40"/>
-          <w:szCs w:val="40"/>
-        </w:rPr>
-        <w:t>) in</w:t>
-      </w:r>
-    </w:p>
-    <w:p>
-      <w:pPr>
-        <w:jc w:val="center"/>
-        <w:rPr>
-          <w:rFonts w:ascii="Times New Roman" w:hAnsi="Times New Roman" w:cs="Times New Roman"/>
-          <w:b/>
-          <w:sz w:val="40"/>
-          <w:szCs w:val="40"/>
-        </w:rPr>
-      </w:pPr>
-      <w:r>
-        <w:rPr>
-          <w:rFonts w:ascii="Times New Roman" w:hAnsi="Times New Roman" w:cs="Times New Roman"/>
-          <w:b/>
-          <w:sz w:val="40"/>
-          <w:szCs w:val="40"/>
-        </w:rPr>
-        <w:t>Mathematical, Computational and Statistical Sciences</w:t>
-      </w:r>
-    </w:p>
-    <w:p>
-      <w:pPr>
-        <w:jc w:val="center"/>
-        <w:rPr>
-          <w:rFonts w:ascii="Times New Roman" w:hAnsi="Times New Roman" w:cs="Times New Roman"/>
-          <w:b/>
-          <w:sz w:val="40"/>
-          <w:szCs w:val="40"/>
-        </w:rPr>
-      </w:pPr>
-      <w:r>
-        <w:rPr>
-          <w:rFonts w:ascii="Times New Roman" w:hAnsi="Times New Roman" w:cs="Times New Roman"/>
-          <w:b/>
-          <w:sz w:val="40"/>
-          <w:szCs w:val="40"/>
-        </w:rPr>
-        <w:t>Supervised by: &lt;Name of Supervisor</w:t>
-      </w:r>
-      <w:r>
-        <w:rPr>
-          <w:rFonts w:ascii="Times New Roman" w:hAnsi="Times New Roman" w:cs="Times New Roman"/>
-          <w:b/>
-          <w:sz w:val="40"/>
-          <w:szCs w:val="40"/>
-        </w:rPr>
-        <w:t>(</w:t>
-      </w:r>
-      <w:r>
-        <w:rPr>
-          <w:rFonts w:ascii="Times New Roman" w:hAnsi="Times New Roman" w:cs="Times New Roman"/>
-          <w:b/>
-          <w:sz w:val="40"/>
-          <w:szCs w:val="40"/>
-        </w:rPr>
-        <w:t>s</w:t>
-      </w:r>
-      <w:r>
-        <w:rPr>
-          <w:rFonts w:ascii="Times New Roman" w:hAnsi="Times New Roman" w:cs="Times New Roman"/>
-          <w:b/>
-          <w:sz w:val="40"/>
-          <w:szCs w:val="40"/>
-        </w:rPr>
-        <w:t>)</w:t>
-      </w:r>
-      <w:r>
-        <w:rPr>
-          <w:rFonts w:ascii="Times New Roman" w:hAnsi="Times New Roman" w:cs="Times New Roman"/>
-          <w:b/>
-          <w:sz w:val="40"/>
-          <w:szCs w:val="40"/>
-        </w:rPr>
-        <w:t>&gt;</w:t>
-      </w:r>
-    </w:p>
-    <w:p>
-      <w:pPr>
-        <w:jc w:val="center"/>
-        <w:rPr>
-          <w:rFonts w:ascii="Times New Roman" w:hAnsi="Times New Roman" w:cs="Times New Roman"/>
-          <w:b/>
           <w:sz w:val="40"/>
           <w:szCs w:val="40"/>
         </w:rPr>
@@ -417,37 +322,28 @@
           <w:sz w:val="40"/>
           <w:szCs w:val="40"/>
         </w:rPr>
-        <w:t>xx</w:t>
+        <w:t>19</w:t>
+      </w:r>
+      <w:r>
+        <w:rPr>
+          <w:rFonts w:ascii="Times New Roman" w:hAnsi="Times New Roman" w:cs="Times New Roman"/>
+          <w:b/>
+          <w:sz w:val="40"/>
+          <w:szCs w:val="40"/>
+        </w:rPr>
+        <w:t>/</w:t>
+      </w:r>
+      <w:r>
+        <w:rPr>
+          <w:rFonts w:ascii="Times New Roman" w:hAnsi="Times New Roman" w:cs="Times New Roman"/>
+          <w:b/>
+          <w:sz w:val="40"/>
+          <w:szCs w:val="40"/>
+        </w:rPr>
+        <w:t>2020</w:t>
       </w:r>
       <w:bookmarkStart w:id="0" w:name="_GoBack"/>
       <w:bookmarkEnd w:id="0"/>
-      <w:r>
-        <w:rPr>
-          <w:rFonts w:ascii="Times New Roman" w:hAnsi="Times New Roman" w:cs="Times New Roman"/>
-          <w:b/>
-          <w:sz w:val="40"/>
-          <w:szCs w:val="40"/>
-        </w:rPr>
-        <w:t>/20</w:t>
-      </w:r>
-      <w:r>
-        <w:rPr>
-          <w:rFonts w:ascii="Times New Roman" w:hAnsi="Times New Roman" w:cs="Times New Roman"/>
-          <w:b/>
-          <w:sz w:val="40"/>
-          <w:szCs w:val="40"/>
-        </w:rPr>
-        <w:t>xx</w:t>
-      </w:r>
-    </w:p>
-    <w:p>
-      <w:pPr>
-        <w:rPr>
-          <w:b/>
-          <w:sz w:val="40"/>
-          <w:szCs w:val="40"/>
-        </w:rPr>
-      </w:pPr>
     </w:p>
     <w:sectPr>
       <w:headerReference w:type="default" r:id="rId8"/>
@@ -462,7 +358,7 @@
 </file>
 
 <file path=word/endnotes.xml><?xml version="1.0" encoding="utf-8"?>
-<w:endnotes xmlns:wpc="http://schemas.microsoft.com/office/word/2010/wordprocessingCanvas" xmlns:cx="http://schemas.microsoft.com/office/drawing/2014/chartex" xmlns:cx1="http://schemas.microsoft.com/office/drawing/2015/9/8/chartex" xmlns:cx2="http://schemas.microsoft.com/office/drawing/2015/10/21/chartex" xmlns:cx3="http://schemas.microsoft.com/office/drawing/2016/5/9/chartex" xmlns:cx4="http://schemas.microsoft.com/office/drawing/2016/5/10/chartex" xmlns:cx5="http://schemas.microsoft.com/office/drawing/2016/5/11/chartex" xmlns:cx6="http://schemas.microsoft.com/office/drawing/2016/5/12/chartex" xmlns:cx7="http://schemas.microsoft.com/office/drawing/2016/5/13/chartex" xmlns:cx8="http://schemas.microsoft.com/office/drawing/2016/5/14/chartex" xmlns:mc="http://schemas.openxmlformats.org/markup-compatibility/2006" xmlns:aink="http://schemas.microsoft.com/office/drawing/2016/ink" xmlns:am3d="http://schemas.microsoft.com/office/drawing/2017/model3d" xmlns:o="urn:schemas-microsoft-com:office:office" xmlns:r="http://schemas.openxmlformats.org/officeDocument/2006/relationships" xmlns:m="http://schemas.openxmlformats.org/officeDocument/2006/math" xmlns:v="urn:schemas-microsoft-com:vml" xmlns:wp14="http://schemas.microsoft.com/office/word/2010/wordprocessingDrawing" xmlns:wp="http://schemas.openxmlformats.org/drawingml/2006/wordprocessingDrawing" xmlns:w10="urn:schemas-microsoft-com:office:word" xmlns:w="http://schemas.openxmlformats.org/wordprocessingml/2006/main" xmlns:w14="http://schemas.microsoft.com/office/word/2010/wordml" xmlns:w15="http://schemas.microsoft.com/office/word/2012/wordml" xmlns:w16cid="http://schemas.microsoft.com/office/word/2016/wordml/cid" xmlns:w16se="http://schemas.microsoft.com/office/word/2015/wordml/symex" xmlns:wpg="http://schemas.microsoft.com/office/word/2010/wordprocessingGroup" xmlns:wpi="http://schemas.microsoft.com/office/word/2010/wordprocessingInk" xmlns:wne="http://schemas.microsoft.com/office/word/2006/wordml" xmlns:wps="http://schemas.microsoft.com/office/word/2010/wordprocessingShape" mc:Ignorable="w14 w15 w16se w16cid wp14">
+<w:endnotes xmlns:wpc="http://schemas.microsoft.com/office/word/2010/wordprocessingCanvas" xmlns:mo="http://schemas.microsoft.com/office/mac/office/2008/main" xmlns:mc="http://schemas.openxmlformats.org/markup-compatibility/2006" xmlns:mv="urn:schemas-microsoft-com:mac:vml" xmlns:o="urn:schemas-microsoft-com:office:office" xmlns:r="http://schemas.openxmlformats.org/officeDocument/2006/relationships" xmlns:m="http://schemas.openxmlformats.org/officeDocument/2006/math" xmlns:v="urn:schemas-microsoft-com:vml" xmlns:wp14="http://schemas.microsoft.com/office/word/2010/wordprocessingDrawing" xmlns:wp="http://schemas.openxmlformats.org/drawingml/2006/wordprocessingDrawing" xmlns:w10="urn:schemas-microsoft-com:office:word" xmlns:w="http://schemas.openxmlformats.org/wordprocessingml/2006/main" xmlns:w14="http://schemas.microsoft.com/office/word/2010/wordml" xmlns:w15="http://schemas.microsoft.com/office/word/2012/wordml" xmlns:wpg="http://schemas.microsoft.com/office/word/2010/wordprocessingGroup" xmlns:wpi="http://schemas.microsoft.com/office/word/2010/wordprocessingInk" xmlns:wne="http://schemas.microsoft.com/office/word/2006/wordml" xmlns:wps="http://schemas.microsoft.com/office/word/2010/wordprocessingShape" mc:Ignorable="w14 w15 wp14">
   <w:endnote w:type="separator" w:id="-1">
     <w:p>
       <w:pPr>
@@ -487,7 +383,7 @@
 </file>
 
 <file path=word/footer1.xml><?xml version="1.0" encoding="utf-8"?>
-<w:ftr xmlns:wpc="http://schemas.microsoft.com/office/word/2010/wordprocessingCanvas" xmlns:cx="http://schemas.microsoft.com/office/drawing/2014/chartex" xmlns:cx1="http://schemas.microsoft.com/office/drawing/2015/9/8/chartex" xmlns:cx2="http://schemas.microsoft.com/office/drawing/2015/10/21/chartex" xmlns:cx3="http://schemas.microsoft.com/office/drawing/2016/5/9/chartex" xmlns:cx4="http://schemas.microsoft.com/office/drawing/2016/5/10/chartex" xmlns:cx5="http://schemas.microsoft.com/office/drawing/2016/5/11/chartex" xmlns:cx6="http://schemas.microsoft.com/office/drawing/2016/5/12/chartex" xmlns:cx7="http://schemas.microsoft.com/office/drawing/2016/5/13/chartex" xmlns:cx8="http://schemas.microsoft.com/office/drawing/2016/5/14/chartex" xmlns:mc="http://schemas.openxmlformats.org/markup-compatibility/2006" xmlns:aink="http://schemas.microsoft.com/office/drawing/2016/ink" xmlns:am3d="http://schemas.microsoft.com/office/drawing/2017/model3d" xmlns:o="urn:schemas-microsoft-com:office:office" xmlns:r="http://schemas.openxmlformats.org/officeDocument/2006/relationships" xmlns:m="http://schemas.openxmlformats.org/officeDocument/2006/math" xmlns:v="urn:schemas-microsoft-com:vml" xmlns:wp14="http://schemas.microsoft.com/office/word/2010/wordprocessingDrawing" xmlns:wp="http://schemas.openxmlformats.org/drawingml/2006/wordprocessingDrawing" xmlns:w10="urn:schemas-microsoft-com:office:word" xmlns:w="http://schemas.openxmlformats.org/wordprocessingml/2006/main" xmlns:w14="http://schemas.microsoft.com/office/word/2010/wordml" xmlns:w15="http://schemas.microsoft.com/office/word/2012/wordml" xmlns:w16cid="http://schemas.microsoft.com/office/word/2016/wordml/cid" xmlns:w16se="http://schemas.microsoft.com/office/word/2015/wordml/symex" xmlns:wpg="http://schemas.microsoft.com/office/word/2010/wordprocessingGroup" xmlns:wpi="http://schemas.microsoft.com/office/word/2010/wordprocessingInk" xmlns:wne="http://schemas.microsoft.com/office/word/2006/wordml" xmlns:wps="http://schemas.microsoft.com/office/word/2010/wordprocessingShape" mc:Ignorable="w14 w15 w16se w16cid wp14">
+<w:ftr xmlns:wpc="http://schemas.microsoft.com/office/word/2010/wordprocessingCanvas" xmlns:mo="http://schemas.microsoft.com/office/mac/office/2008/main" xmlns:mc="http://schemas.openxmlformats.org/markup-compatibility/2006" xmlns:mv="urn:schemas-microsoft-com:mac:vml" xmlns:o="urn:schemas-microsoft-com:office:office" xmlns:r="http://schemas.openxmlformats.org/officeDocument/2006/relationships" xmlns:m="http://schemas.openxmlformats.org/officeDocument/2006/math" xmlns:v="urn:schemas-microsoft-com:vml" xmlns:wp14="http://schemas.microsoft.com/office/word/2010/wordprocessingDrawing" xmlns:wp="http://schemas.openxmlformats.org/drawingml/2006/wordprocessingDrawing" xmlns:w10="urn:schemas-microsoft-com:office:word" xmlns:w="http://schemas.openxmlformats.org/wordprocessingml/2006/main" xmlns:w14="http://schemas.microsoft.com/office/word/2010/wordml" xmlns:w15="http://schemas.microsoft.com/office/word/2012/wordml" xmlns:wpg="http://schemas.microsoft.com/office/word/2010/wordprocessingGroup" xmlns:wpi="http://schemas.microsoft.com/office/word/2010/wordprocessingInk" xmlns:wne="http://schemas.microsoft.com/office/word/2006/wordml" xmlns:wps="http://schemas.microsoft.com/office/word/2010/wordprocessingShape" mc:Ignorable="w14 w15 wp14">
   <w:p>
     <w:pPr>
       <w:pStyle w:val="Footer"/>
@@ -498,7 +394,7 @@
 </file>
 
 <file path=word/footnotes.xml><?xml version="1.0" encoding="utf-8"?>
-<w:footnotes xmlns:wpc="http://schemas.microsoft.com/office/word/2010/wordprocessingCanvas" xmlns:cx="http://schemas.microsoft.com/office/drawing/2014/chartex" xmlns:cx1="http://schemas.microsoft.com/office/drawing/2015/9/8/chartex" xmlns:cx2="http://schemas.microsoft.com/office/drawing/2015/10/21/chartex" xmlns:cx3="http://schemas.microsoft.com/office/drawing/2016/5/9/chartex" xmlns:cx4="http://schemas.microsoft.com/office/drawing/2016/5/10/chartex" xmlns:cx5="http://schemas.microsoft.com/office/drawing/2016/5/11/chartex" xmlns:cx6="http://schemas.microsoft.com/office/drawing/2016/5/12/chartex" xmlns:cx7="http://schemas.microsoft.com/office/drawing/2016/5/13/chartex" xmlns:cx8="http://schemas.microsoft.com/office/drawing/2016/5/14/chartex" xmlns:mc="http://schemas.openxmlformats.org/markup-compatibility/2006" xmlns:aink="http://schemas.microsoft.com/office/drawing/2016/ink" xmlns:am3d="http://schemas.microsoft.com/office/drawing/2017/model3d" xmlns:o="urn:schemas-microsoft-com:office:office" xmlns:r="http://schemas.openxmlformats.org/officeDocument/2006/relationships" xmlns:m="http://schemas.openxmlformats.org/officeDocument/2006/math" xmlns:v="urn:schemas-microsoft-com:vml" xmlns:wp14="http://schemas.microsoft.com/office/word/2010/wordprocessingDrawing" xmlns:wp="http://schemas.openxmlformats.org/drawingml/2006/wordprocessingDrawing" xmlns:w10="urn:schemas-microsoft-com:office:word" xmlns:w="http://schemas.openxmlformats.org/wordprocessingml/2006/main" xmlns:w14="http://schemas.microsoft.com/office/word/2010/wordml" xmlns:w15="http://schemas.microsoft.com/office/word/2012/wordml" xmlns:w16cid="http://schemas.microsoft.com/office/word/2016/wordml/cid" xmlns:w16se="http://schemas.microsoft.com/office/word/2015/wordml/symex" xmlns:wpg="http://schemas.microsoft.com/office/word/2010/wordprocessingGroup" xmlns:wpi="http://schemas.microsoft.com/office/word/2010/wordprocessingInk" xmlns:wne="http://schemas.microsoft.com/office/word/2006/wordml" xmlns:wps="http://schemas.microsoft.com/office/word/2010/wordprocessingShape" mc:Ignorable="w14 w15 w16se w16cid wp14">
+<w:footnotes xmlns:wpc="http://schemas.microsoft.com/office/word/2010/wordprocessingCanvas" xmlns:mo="http://schemas.microsoft.com/office/mac/office/2008/main" xmlns:mc="http://schemas.openxmlformats.org/markup-compatibility/2006" xmlns:mv="urn:schemas-microsoft-com:mac:vml" xmlns:o="urn:schemas-microsoft-com:office:office" xmlns:r="http://schemas.openxmlformats.org/officeDocument/2006/relationships" xmlns:m="http://schemas.openxmlformats.org/officeDocument/2006/math" xmlns:v="urn:schemas-microsoft-com:vml" xmlns:wp14="http://schemas.microsoft.com/office/word/2010/wordprocessingDrawing" xmlns:wp="http://schemas.openxmlformats.org/drawingml/2006/wordprocessingDrawing" xmlns:w10="urn:schemas-microsoft-com:office:word" xmlns:w="http://schemas.openxmlformats.org/wordprocessingml/2006/main" xmlns:w14="http://schemas.microsoft.com/office/word/2010/wordml" xmlns:w15="http://schemas.microsoft.com/office/word/2012/wordml" xmlns:wpg="http://schemas.microsoft.com/office/word/2010/wordprocessingGroup" xmlns:wpi="http://schemas.microsoft.com/office/word/2010/wordprocessingInk" xmlns:wne="http://schemas.microsoft.com/office/word/2006/wordml" xmlns:wps="http://schemas.microsoft.com/office/word/2010/wordprocessingShape" mc:Ignorable="w14 w15 wp14">
   <w:footnote w:type="separator" w:id="-1">
     <w:p>
       <w:pPr>
@@ -523,7 +419,7 @@
 </file>
 
 <file path=word/header1.xml><?xml version="1.0" encoding="utf-8"?>
-<w:hdr xmlns:wpc="http://schemas.microsoft.com/office/word/2010/wordprocessingCanvas" xmlns:cx="http://schemas.microsoft.com/office/drawing/2014/chartex" xmlns:cx1="http://schemas.microsoft.com/office/drawing/2015/9/8/chartex" xmlns:cx2="http://schemas.microsoft.com/office/drawing/2015/10/21/chartex" xmlns:cx3="http://schemas.microsoft.com/office/drawing/2016/5/9/chartex" xmlns:cx4="http://schemas.microsoft.com/office/drawing/2016/5/10/chartex" xmlns:cx5="http://schemas.microsoft.com/office/drawing/2016/5/11/chartex" xmlns:cx6="http://schemas.microsoft.com/office/drawing/2016/5/12/chartex" xmlns:cx7="http://schemas.microsoft.com/office/drawing/2016/5/13/chartex" xmlns:cx8="http://schemas.microsoft.com/office/drawing/2016/5/14/chartex" xmlns:mc="http://schemas.openxmlformats.org/markup-compatibility/2006" xmlns:aink="http://schemas.microsoft.com/office/drawing/2016/ink" xmlns:am3d="http://schemas.microsoft.com/office/drawing/2017/model3d" xmlns:o="urn:schemas-microsoft-com:office:office" xmlns:r="http://schemas.openxmlformats.org/officeDocument/2006/relationships" xmlns:m="http://schemas.openxmlformats.org/officeDocument/2006/math" xmlns:v="urn:schemas-microsoft-com:vml" xmlns:wp14="http://schemas.microsoft.com/office/word/2010/wordprocessingDrawing" xmlns:wp="http://schemas.openxmlformats.org/drawingml/2006/wordprocessingDrawing" xmlns:w10="urn:schemas-microsoft-com:office:word" xmlns:w="http://schemas.openxmlformats.org/wordprocessingml/2006/main" xmlns:w14="http://schemas.microsoft.com/office/word/2010/wordml" xmlns:w15="http://schemas.microsoft.com/office/word/2012/wordml" xmlns:w16cid="http://schemas.microsoft.com/office/word/2016/wordml/cid" xmlns:w16se="http://schemas.microsoft.com/office/word/2015/wordml/symex" xmlns:wpg="http://schemas.microsoft.com/office/word/2010/wordprocessingGroup" xmlns:wpi="http://schemas.microsoft.com/office/word/2010/wordprocessingInk" xmlns:wne="http://schemas.microsoft.com/office/word/2006/wordml" xmlns:wps="http://schemas.microsoft.com/office/word/2010/wordprocessingShape" mc:Ignorable="w14 w15 w16se w16cid wp14">
+<w:hdr xmlns:wpc="http://schemas.microsoft.com/office/word/2010/wordprocessingCanvas" xmlns:mo="http://schemas.microsoft.com/office/mac/office/2008/main" xmlns:mc="http://schemas.openxmlformats.org/markup-compatibility/2006" xmlns:mv="urn:schemas-microsoft-com:mac:vml" xmlns:o="urn:schemas-microsoft-com:office:office" xmlns:r="http://schemas.openxmlformats.org/officeDocument/2006/relationships" xmlns:m="http://schemas.openxmlformats.org/officeDocument/2006/math" xmlns:v="urn:schemas-microsoft-com:vml" xmlns:wp14="http://schemas.microsoft.com/office/word/2010/wordprocessingDrawing" xmlns:wp="http://schemas.openxmlformats.org/drawingml/2006/wordprocessingDrawing" xmlns:w10="urn:schemas-microsoft-com:office:word" xmlns:w="http://schemas.openxmlformats.org/wordprocessingml/2006/main" xmlns:w14="http://schemas.microsoft.com/office/word/2010/wordml" xmlns:w15="http://schemas.microsoft.com/office/word/2012/wordml" xmlns:wpg="http://schemas.microsoft.com/office/word/2010/wordprocessingGroup" xmlns:wpi="http://schemas.microsoft.com/office/word/2010/wordprocessingInk" xmlns:wne="http://schemas.microsoft.com/office/word/2006/wordml" xmlns:wps="http://schemas.microsoft.com/office/word/2010/wordprocessingShape" mc:Ignorable="w14 w15 wp14">
   <w:p>
     <w:pPr>
       <w:pStyle w:val="Header"/>
@@ -535,7 +431,7 @@
         <w:noProof/>
         <w:sz w:val="40"/>
         <w:szCs w:val="40"/>
-        <w:lang w:val="en-SG" w:eastAsia="zh-CN"/>
+        <w:lang w:val="en-GB" w:eastAsia="en-GB"/>
       </w:rPr>
       <w:drawing>
         <wp:inline distT="0" distB="0" distL="0" distR="0" wp14:anchorId="333FD5C1" wp14:editId="32F808D5">
@@ -591,8 +487,8 @@
 </file>
 
 <file path=word/numbering.xml><?xml version="1.0" encoding="utf-8"?>
-<w:numbering xmlns:wpc="http://schemas.microsoft.com/office/word/2010/wordprocessingCanvas" xmlns:cx="http://schemas.microsoft.com/office/drawing/2014/chartex" xmlns:cx1="http://schemas.microsoft.com/office/drawing/2015/9/8/chartex" xmlns:cx2="http://schemas.microsoft.com/office/drawing/2015/10/21/chartex" xmlns:cx3="http://schemas.microsoft.com/office/drawing/2016/5/9/chartex" xmlns:cx4="http://schemas.microsoft.com/office/drawing/2016/5/10/chartex" xmlns:cx5="http://schemas.microsoft.com/office/drawing/2016/5/11/chartex" xmlns:cx6="http://schemas.microsoft.com/office/drawing/2016/5/12/chartex" xmlns:cx7="http://schemas.microsoft.com/office/drawing/2016/5/13/chartex" xmlns:cx8="http://schemas.microsoft.com/office/drawing/2016/5/14/chartex" xmlns:mc="http://schemas.openxmlformats.org/markup-compatibility/2006" xmlns:aink="http://schemas.microsoft.com/office/drawing/2016/ink" xmlns:am3d="http://schemas.microsoft.com/office/drawing/2017/model3d" xmlns:o="urn:schemas-microsoft-com:office:office" xmlns:r="http://schemas.openxmlformats.org/officeDocument/2006/relationships" xmlns:m="http://schemas.openxmlformats.org/officeDocument/2006/math" xmlns:v="urn:schemas-microsoft-com:vml" xmlns:wp14="http://schemas.microsoft.com/office/word/2010/wordprocessingDrawing" xmlns:wp="http://schemas.openxmlformats.org/drawingml/2006/wordprocessingDrawing" xmlns:w10="urn:schemas-microsoft-com:office:word" xmlns:w="http://schemas.openxmlformats.org/wordprocessingml/2006/main" xmlns:w14="http://schemas.microsoft.com/office/word/2010/wordml" xmlns:w15="http://schemas.microsoft.com/office/word/2012/wordml" xmlns:w16cid="http://schemas.microsoft.com/office/word/2016/wordml/cid" xmlns:w16se="http://schemas.microsoft.com/office/word/2015/wordml/symex" xmlns:wpg="http://schemas.microsoft.com/office/word/2010/wordprocessingGroup" xmlns:wpi="http://schemas.microsoft.com/office/word/2010/wordprocessingInk" xmlns:wne="http://schemas.microsoft.com/office/word/2006/wordml" xmlns:wps="http://schemas.microsoft.com/office/word/2010/wordprocessingShape" mc:Ignorable="w14 w15 w16se w16cid wp14">
-  <w:abstractNum w:abstractNumId="0" w15:restartNumberingAfterBreak="0">
+<w:numbering xmlns:wpc="http://schemas.microsoft.com/office/word/2010/wordprocessingCanvas" xmlns:mo="http://schemas.microsoft.com/office/mac/office/2008/main" xmlns:mc="http://schemas.openxmlformats.org/markup-compatibility/2006" xmlns:mv="urn:schemas-microsoft-com:mac:vml" xmlns:o="urn:schemas-microsoft-com:office:office" xmlns:r="http://schemas.openxmlformats.org/officeDocument/2006/relationships" xmlns:m="http://schemas.openxmlformats.org/officeDocument/2006/math" xmlns:v="urn:schemas-microsoft-com:vml" xmlns:wp14="http://schemas.microsoft.com/office/word/2010/wordprocessingDrawing" xmlns:wp="http://schemas.openxmlformats.org/drawingml/2006/wordprocessingDrawing" xmlns:w10="urn:schemas-microsoft-com:office:word" xmlns:w="http://schemas.openxmlformats.org/wordprocessingml/2006/main" xmlns:w14="http://schemas.microsoft.com/office/word/2010/wordml" xmlns:w15="http://schemas.microsoft.com/office/word/2012/wordml" xmlns:wpg="http://schemas.microsoft.com/office/word/2010/wordprocessingGroup" xmlns:wpi="http://schemas.microsoft.com/office/word/2010/wordprocessingInk" xmlns:wne="http://schemas.microsoft.com/office/word/2006/wordml" xmlns:wps="http://schemas.microsoft.com/office/word/2010/wordprocessingShape" mc:Ignorable="w14 w15 wp14">
+  <w:abstractNum w:abstractNumId="0">
     <w:nsid w:val="736A6CF1"/>
     <w:multiLevelType w:val="hybridMultilevel"/>
     <w:tmpl w:val="D9BA4BD6"/>
@@ -712,7 +608,7 @@
 </file>
 
 <file path=word/styles.xml><?xml version="1.0" encoding="utf-8"?>
-<w:styles xmlns:mc="http://schemas.openxmlformats.org/markup-compatibility/2006" xmlns:r="http://schemas.openxmlformats.org/officeDocument/2006/relationships" xmlns:w="http://schemas.openxmlformats.org/wordprocessingml/2006/main" xmlns:w14="http://schemas.microsoft.com/office/word/2010/wordml" xmlns:w15="http://schemas.microsoft.com/office/word/2012/wordml" xmlns:w16cid="http://schemas.microsoft.com/office/word/2016/wordml/cid" xmlns:w16se="http://schemas.microsoft.com/office/word/2015/wordml/symex" mc:Ignorable="w14 w15 w16se w16cid">
+<w:styles xmlns:mc="http://schemas.openxmlformats.org/markup-compatibility/2006" xmlns:r="http://schemas.openxmlformats.org/officeDocument/2006/relationships" xmlns:w="http://schemas.openxmlformats.org/wordprocessingml/2006/main" xmlns:w14="http://schemas.microsoft.com/office/word/2010/wordml" xmlns:w15="http://schemas.microsoft.com/office/word/2012/wordml" mc:Ignorable="w14 w15">
   <w:docDefaults>
     <w:rPrDefault>
       <w:rPr>
@@ -728,7 +624,7 @@
       </w:pPr>
     </w:pPrDefault>
   </w:docDefaults>
-  <w:latentStyles w:defLockedState="0" w:defUIPriority="99" w:defSemiHidden="0" w:defUnhideWhenUsed="0" w:defQFormat="0" w:count="376">
+  <w:latentStyles w:defLockedState="0" w:defUIPriority="99" w:defSemiHidden="0" w:defUnhideWhenUsed="0" w:defQFormat="0" w:count="382">
     <w:lsdException w:name="Normal" w:uiPriority="0" w:qFormat="1"/>
     <w:lsdException w:name="heading 1" w:uiPriority="9" w:qFormat="1"/>
     <w:lsdException w:name="heading 2" w:semiHidden="1" w:uiPriority="9" w:unhideWhenUsed="1" w:qFormat="1"/>
@@ -834,6 +730,7 @@
     <w:lsdException w:name="HTML Sample" w:semiHidden="1" w:unhideWhenUsed="1"/>
     <w:lsdException w:name="HTML Typewriter" w:semiHidden="1" w:unhideWhenUsed="1"/>
     <w:lsdException w:name="HTML Variable" w:semiHidden="1" w:unhideWhenUsed="1"/>
+    <w:lsdException w:name="Normal Table" w:semiHidden="1" w:unhideWhenUsed="1"/>
     <w:lsdException w:name="annotation subject" w:semiHidden="1" w:unhideWhenUsed="1"/>
     <w:lsdException w:name="No List" w:semiHidden="1" w:unhideWhenUsed="1"/>
     <w:lsdException w:name="Outline List 1" w:semiHidden="1" w:unhideWhenUsed="1"/>
@@ -876,8 +773,11 @@
     <w:lsdException w:name="Table Contemporary" w:semiHidden="1" w:unhideWhenUsed="1"/>
     <w:lsdException w:name="Table Elegant" w:semiHidden="1" w:unhideWhenUsed="1"/>
     <w:lsdException w:name="Table Professional" w:semiHidden="1" w:unhideWhenUsed="1"/>
+    <w:lsdException w:name="Table Subtle 1" w:semiHidden="1" w:unhideWhenUsed="1"/>
     <w:lsdException w:name="Table Subtle 2" w:semiHidden="1" w:unhideWhenUsed="1"/>
     <w:lsdException w:name="Table Web 1" w:semiHidden="1" w:unhideWhenUsed="1"/>
+    <w:lsdException w:name="Table Web 2" w:semiHidden="1" w:unhideWhenUsed="1"/>
+    <w:lsdException w:name="Table Web 3" w:semiHidden="1" w:unhideWhenUsed="1"/>
     <w:lsdException w:name="Balloon Text" w:semiHidden="1" w:unhideWhenUsed="1"/>
     <w:lsdException w:name="Table Grid" w:uiPriority="59"/>
     <w:lsdException w:name="Table Theme" w:semiHidden="1" w:unhideWhenUsed="1"/>
@@ -1098,9 +998,6 @@
     <w:lsdException w:name="List Table 7 Colorful Accent 6" w:uiPriority="52"/>
     <w:lsdException w:name="Mention" w:semiHidden="1" w:unhideWhenUsed="1"/>
     <w:lsdException w:name="Smart Hyperlink" w:semiHidden="1" w:unhideWhenUsed="1"/>
-    <w:lsdException w:name="Hashtag" w:semiHidden="1" w:unhideWhenUsed="1"/>
-    <w:lsdException w:name="Unresolved Mention" w:semiHidden="1" w:unhideWhenUsed="1"/>
-    <w:lsdException w:name="Smart Link" w:semiHidden="1" w:unhideWhenUsed="1"/>
   </w:latentStyles>
   <w:style w:type="paragraph" w:default="1" w:styleId="Normal">
     <w:name w:val="Normal"/>
@@ -1579,7 +1476,7 @@
 </file>
 
 <file path=customXml/itemProps1.xml><?xml version="1.0" encoding="utf-8"?>
-<ds:datastoreItem xmlns:ds="http://schemas.openxmlformats.org/officeDocument/2006/customXml" ds:itemID="{57296EFE-DA48-4625-BFE1-4427CCC15AEF}">
+<ds:datastoreItem xmlns:ds="http://schemas.openxmlformats.org/officeDocument/2006/customXml" ds:itemID="{CA7A1D37-F41D-1647-A3DD-E0D1730A796B}">
   <ds:schemaRefs>
     <ds:schemaRef ds:uri="http://schemas.openxmlformats.org/officeDocument/2006/bibliography"/>
   </ds:schemaRefs>

</xml_diff>